<commit_message>
lidt skrift til scrum presentations dokument...
</commit_message>
<xml_diff>
--- a/ekstra/Scrum Presentation DELFINEN fælles.docx
+++ b/ekstra/Scrum Presentation DELFINEN fælles.docx
@@ -73,8 +73,10 @@
           <w:szCs w:val="24"/>
           <w:lang w:val="en-US"/>
         </w:rPr>
-        <w:t>Please notice that when mentioning requirements, they are referred to as UserStories</w:t>
-      </w:r>
+        <w:t xml:space="preserve">Please notice that when mentioning requirements, they are referred to as </w:t>
+      </w:r>
+      <w:proofErr w:type="spellStart"/>
+      <w:proofErr w:type="gramStart"/>
       <w:r>
         <w:rPr>
           <w:i/>
@@ -83,8 +85,9 @@
           <w:szCs w:val="24"/>
           <w:lang w:val="en-US"/>
         </w:rPr>
-        <w:t>(XP)</w:t>
-      </w:r>
+        <w:t>UserStories</w:t>
+      </w:r>
+      <w:proofErr w:type="spellEnd"/>
       <w:r>
         <w:rPr>
           <w:i/>
@@ -93,8 +96,9 @@
           <w:szCs w:val="24"/>
           <w:lang w:val="en-US"/>
         </w:rPr>
-        <w:t xml:space="preserve">. </w:t>
-      </w:r>
+        <w:t>(</w:t>
+      </w:r>
+      <w:proofErr w:type="gramEnd"/>
       <w:r>
         <w:rPr>
           <w:i/>
@@ -103,7 +107,7 @@
           <w:szCs w:val="24"/>
           <w:lang w:val="en-US"/>
         </w:rPr>
-        <w:br/>
+        <w:t>XP)</w:t>
       </w:r>
       <w:r>
         <w:rPr>
@@ -113,7 +117,7 @@
           <w:szCs w:val="24"/>
           <w:lang w:val="en-US"/>
         </w:rPr>
-        <w:t xml:space="preserve">This is just an example. In Scrum requirements can </w:t>
+        <w:t xml:space="preserve">. </w:t>
       </w:r>
       <w:r>
         <w:rPr>
@@ -123,7 +127,7 @@
           <w:szCs w:val="24"/>
           <w:lang w:val="en-US"/>
         </w:rPr>
-        <w:t>b</w:t>
+        <w:br/>
       </w:r>
       <w:r>
         <w:rPr>
@@ -133,7 +137,7 @@
           <w:szCs w:val="24"/>
           <w:lang w:val="en-US"/>
         </w:rPr>
-        <w:t>e in any form</w:t>
+        <w:t xml:space="preserve">This is just an example. In Scrum requirements can </w:t>
       </w:r>
       <w:r>
         <w:rPr>
@@ -143,11 +147,9 @@
           <w:szCs w:val="24"/>
           <w:lang w:val="en-US"/>
         </w:rPr>
-        <w:t>(Normal text, UseCases, UserStories, etc.)</w:t>
-      </w:r>
-    </w:p>
-    <w:p>
-      <w:pPr>
+        <w:t>b</w:t>
+      </w:r>
+      <w:r>
         <w:rPr>
           <w:i/>
           <w:iCs/>
@@ -155,7 +157,9 @@
           <w:szCs w:val="24"/>
           <w:lang w:val="en-US"/>
         </w:rPr>
-      </w:pPr>
+        <w:t xml:space="preserve">e in any </w:t>
+      </w:r>
+      <w:proofErr w:type="gramStart"/>
       <w:r>
         <w:rPr>
           <w:i/>
@@ -164,8 +168,106 @@
           <w:szCs w:val="24"/>
           <w:lang w:val="en-US"/>
         </w:rPr>
-        <w:t>The following is a suggestion of the sections and the order of them…..</w:t>
-      </w:r>
+        <w:t>form</w:t>
+      </w:r>
+      <w:r>
+        <w:rPr>
+          <w:i/>
+          <w:iCs/>
+          <w:sz w:val="24"/>
+          <w:szCs w:val="24"/>
+          <w:lang w:val="en-US"/>
+        </w:rPr>
+        <w:t>(</w:t>
+      </w:r>
+      <w:proofErr w:type="gramEnd"/>
+      <w:r>
+        <w:rPr>
+          <w:i/>
+          <w:iCs/>
+          <w:sz w:val="24"/>
+          <w:szCs w:val="24"/>
+          <w:lang w:val="en-US"/>
+        </w:rPr>
+        <w:t xml:space="preserve">Normal text, </w:t>
+      </w:r>
+      <w:proofErr w:type="spellStart"/>
+      <w:r>
+        <w:rPr>
+          <w:i/>
+          <w:iCs/>
+          <w:sz w:val="24"/>
+          <w:szCs w:val="24"/>
+          <w:lang w:val="en-US"/>
+        </w:rPr>
+        <w:t>UseCases</w:t>
+      </w:r>
+      <w:proofErr w:type="spellEnd"/>
+      <w:r>
+        <w:rPr>
+          <w:i/>
+          <w:iCs/>
+          <w:sz w:val="24"/>
+          <w:szCs w:val="24"/>
+          <w:lang w:val="en-US"/>
+        </w:rPr>
+        <w:t xml:space="preserve">, </w:t>
+      </w:r>
+      <w:proofErr w:type="spellStart"/>
+      <w:r>
+        <w:rPr>
+          <w:i/>
+          <w:iCs/>
+          <w:sz w:val="24"/>
+          <w:szCs w:val="24"/>
+          <w:lang w:val="en-US"/>
+        </w:rPr>
+        <w:t>UserStories</w:t>
+      </w:r>
+      <w:proofErr w:type="spellEnd"/>
+      <w:r>
+        <w:rPr>
+          <w:i/>
+          <w:iCs/>
+          <w:sz w:val="24"/>
+          <w:szCs w:val="24"/>
+          <w:lang w:val="en-US"/>
+        </w:rPr>
+        <w:t>, etc.)</w:t>
+      </w:r>
+    </w:p>
+    <w:p>
+      <w:pPr>
+        <w:rPr>
+          <w:i/>
+          <w:iCs/>
+          <w:sz w:val="24"/>
+          <w:szCs w:val="24"/>
+          <w:lang w:val="en-US"/>
+        </w:rPr>
+      </w:pPr>
+      <w:r>
+        <w:rPr>
+          <w:i/>
+          <w:iCs/>
+          <w:sz w:val="24"/>
+          <w:szCs w:val="24"/>
+          <w:lang w:val="en-US"/>
+        </w:rPr>
+        <w:t>The following is a suggestion of the sections and the order of them</w:t>
+      </w:r>
+      <w:proofErr w:type="gramStart"/>
+      <w:r>
+        <w:rPr>
+          <w:i/>
+          <w:iCs/>
+          <w:sz w:val="24"/>
+          <w:szCs w:val="24"/>
+          <w:lang w:val="en-US"/>
+        </w:rPr>
+        <w:t>…..</w:t>
+      </w:r>
+      <w:proofErr w:type="gramEnd"/>
     </w:p>
     <w:p>
       <w:pPr>
@@ -192,6 +294,7 @@
           <w:color w:val="7030A0"/>
           <w:sz w:val="28"/>
           <w:szCs w:val="28"/>
+          <w:lang w:val="en-US"/>
         </w:rPr>
         <w:t>Intro</w:t>
       </w:r>
@@ -216,6 +319,7 @@
         </w:rPr>
         <w:br/>
       </w:r>
+      <w:proofErr w:type="spellStart"/>
       <w:r>
         <w:rPr>
           <w:color w:val="00B050"/>
@@ -223,18 +327,24 @@
         </w:rPr>
         <w:t>Assigment</w:t>
       </w:r>
+      <w:proofErr w:type="spellEnd"/>
       <w:r>
         <w:rPr>
           <w:color w:val="00B050"/>
+          <w:lang w:val="en-US"/>
         </w:rPr>
         <w:t xml:space="preserve"> </w:t>
       </w:r>
       <w:r>
+        <w:rPr>
+          <w:lang w:val="en-US"/>
+        </w:rPr>
         <w:t xml:space="preserve">/ </w:t>
       </w:r>
       <w:r>
         <w:rPr>
           <w:color w:val="00B050"/>
+          <w:lang w:val="en-US"/>
         </w:rPr>
         <w:t>Gr</w:t>
       </w:r>
@@ -248,10 +358,15 @@
       <w:r>
         <w:rPr>
           <w:color w:val="00B050"/>
+          <w:lang w:val="en-US"/>
         </w:rPr>
         <w:t xml:space="preserve">up </w:t>
       </w:r>
-      <w:r>
+      <w:proofErr w:type="gramStart"/>
+      <w:r>
+        <w:rPr>
+          <w:lang w:val="en-US"/>
+        </w:rPr>
         <w:t xml:space="preserve">/  </w:t>
       </w:r>
       <w:r>
@@ -261,6 +376,7 @@
         </w:rPr>
         <w:t>Solution</w:t>
       </w:r>
+      <w:proofErr w:type="gramEnd"/>
       <w:r>
         <w:rPr>
           <w:lang w:val="en-US"/>
@@ -294,38 +410,54 @@
           <w:bCs/>
           <w:sz w:val="28"/>
           <w:szCs w:val="28"/>
-          <w:lang w:val="da-DK"/>
-        </w:rPr>
-      </w:pPr>
-      <w:r>
-        <w:rPr>
-          <w:b/>
-          <w:bCs/>
-          <w:sz w:val="28"/>
-          <w:szCs w:val="28"/>
-          <w:lang w:val="da-DK"/>
-        </w:rPr>
-        <w:t>*** Vi laver en CRUD app til en svømmeklub. Appen er opdelt sådan at forskellige typer af administrative brugere får hver deres skræddersyede overblik til en database over klubbens medlemmer</w:t>
-      </w:r>
-      <w:r>
-        <w:rPr>
-          <w:b/>
-          <w:bCs/>
-          <w:sz w:val="28"/>
-          <w:szCs w:val="28"/>
-          <w:lang w:val="da-DK"/>
+        </w:rPr>
+      </w:pPr>
+      <w:r>
+        <w:rPr>
+          <w:b/>
+          <w:bCs/>
+          <w:sz w:val="28"/>
+          <w:szCs w:val="28"/>
+        </w:rPr>
+        <w:t xml:space="preserve">*** Vi laver en </w:t>
+      </w:r>
+      <w:proofErr w:type="gramStart"/>
+      <w:r>
+        <w:rPr>
+          <w:b/>
+          <w:bCs/>
+          <w:sz w:val="28"/>
+          <w:szCs w:val="28"/>
+        </w:rPr>
+        <w:t>CRUD app</w:t>
+      </w:r>
+      <w:proofErr w:type="gramEnd"/>
+      <w:r>
+        <w:rPr>
+          <w:b/>
+          <w:bCs/>
+          <w:sz w:val="28"/>
+          <w:szCs w:val="28"/>
+        </w:rPr>
+        <w:t xml:space="preserve"> til en svømmeklub. Appen er opdelt sådan at forskellige typer af administrative brugere får hver deres skræddersyede overblik til en database over klubbens medlemmer</w:t>
+      </w:r>
+      <w:r>
+        <w:rPr>
+          <w:b/>
+          <w:bCs/>
+          <w:sz w:val="28"/>
+          <w:szCs w:val="28"/>
         </w:rPr>
         <w:t>.</w:t>
       </w:r>
     </w:p>
-    <w:p>
-      <w:pPr>
-        <w:rPr>
-          <w:lang w:val="da-DK"/>
-        </w:rPr>
-      </w:pPr>
-    </w:p>
-    <w:p>
+    <w:p/>
+    <w:p>
+      <w:pPr>
+        <w:rPr>
+          <w:lang w:val="en-US"/>
+        </w:rPr>
+      </w:pPr>
       <w:r>
         <w:rPr>
           <w:b/>
@@ -368,7 +500,21 @@
         <w:rPr>
           <w:lang w:val="en-US"/>
         </w:rPr>
-        <w:t xml:space="preserve">bout what parts of Scrum we did use, and what we de-selected. </w:t>
+        <w:t xml:space="preserve">bout what parts of Scrum we did use, and what </w:t>
+      </w:r>
+      <w:proofErr w:type="gramStart"/>
+      <w:r>
+        <w:rPr>
+          <w:lang w:val="en-US"/>
+        </w:rPr>
+        <w:t>we</w:t>
+      </w:r>
+      <w:proofErr w:type="gramEnd"/>
+      <w:r>
+        <w:rPr>
+          <w:lang w:val="en-US"/>
+        </w:rPr>
+        <w:t xml:space="preserve"> de-selected. </w:t>
       </w:r>
       <w:r>
         <w:rPr>
@@ -383,7 +529,27 @@
           <w:color w:val="FF0000"/>
           <w:lang w:val="en-US"/>
         </w:rPr>
-        <w:t>*Notice This section only applies, if you didn´t follow the Scrum-framework entirely</w:t>
+        <w:t xml:space="preserve">*Notice This section only </w:t>
+      </w:r>
+      <w:proofErr w:type="gramStart"/>
+      <w:r>
+        <w:rPr>
+          <w:i/>
+          <w:iCs/>
+          <w:color w:val="FF0000"/>
+          <w:lang w:val="en-US"/>
+        </w:rPr>
+        <w:t>applies, if</w:t>
+      </w:r>
+      <w:proofErr w:type="gramEnd"/>
+      <w:r>
+        <w:rPr>
+          <w:i/>
+          <w:iCs/>
+          <w:color w:val="FF0000"/>
+          <w:lang w:val="en-US"/>
+        </w:rPr>
+        <w:t xml:space="preserve"> you didn´t follow the Scrum-framework entirely</w:t>
       </w:r>
     </w:p>
     <w:p>
@@ -393,8 +559,14 @@
           <w:ilvl w:val="0"/>
           <w:numId w:val="1"/>
         </w:numPr>
-      </w:pPr>
-      <w:r>
+        <w:rPr>
+          <w:lang w:val="en-US"/>
+        </w:rPr>
+      </w:pPr>
+      <w:r>
+        <w:rPr>
+          <w:lang w:val="en-US"/>
+        </w:rPr>
         <w:t>What</w:t>
       </w:r>
       <w:r>
@@ -416,6 +588,9 @@
         <w:t xml:space="preserve"> did we choose to use in our project and w</w:t>
       </w:r>
       <w:r>
+        <w:rPr>
+          <w:lang w:val="en-US"/>
+        </w:rPr>
         <w:t>hy</w:t>
       </w:r>
     </w:p>
@@ -426,8 +601,14 @@
           <w:ilvl w:val="0"/>
           <w:numId w:val="1"/>
         </w:numPr>
-      </w:pPr>
-      <w:r>
+        <w:rPr>
+          <w:lang w:val="en-US"/>
+        </w:rPr>
+      </w:pPr>
+      <w:r>
+        <w:rPr>
+          <w:lang w:val="en-US"/>
+        </w:rPr>
         <w:t>What</w:t>
       </w:r>
       <w:r>
@@ -440,8 +621,16 @@
         <w:rPr>
           <w:lang w:val="en-US"/>
         </w:rPr>
-        <w:t>Meetings/Artifact etc</w:t>
-      </w:r>
+        <w:t xml:space="preserve">Meetings/Artifact </w:t>
+      </w:r>
+      <w:proofErr w:type="spellStart"/>
+      <w:r>
+        <w:rPr>
+          <w:lang w:val="en-US"/>
+        </w:rPr>
+        <w:t>etc</w:t>
+      </w:r>
+      <w:proofErr w:type="spellEnd"/>
       <w:r>
         <w:rPr>
           <w:lang w:val="en-US"/>
@@ -449,6 +638,9 @@
         <w:t xml:space="preserve"> did we choose</w:t>
       </w:r>
       <w:r>
+        <w:rPr>
+          <w:lang w:val="en-US"/>
+        </w:rPr>
         <w:t xml:space="preserve"> </w:t>
       </w:r>
       <w:r>
@@ -458,6 +650,9 @@
         <w:t>not to use and w</w:t>
       </w:r>
       <w:r>
+        <w:rPr>
+          <w:lang w:val="en-US"/>
+        </w:rPr>
         <w:t xml:space="preserve">hy </w:t>
       </w:r>
       <w:r>
@@ -467,6 +662,9 @@
         <w:t>n</w:t>
       </w:r>
       <w:r>
+        <w:rPr>
+          <w:lang w:val="en-US"/>
+        </w:rPr>
         <w:t>ot</w:t>
       </w:r>
       <w:r>
@@ -477,18 +675,12 @@
       </w:r>
     </w:p>
     <w:p>
-      <w:pPr>
-        <w:rPr>
-          <w:lang w:val="en-US"/>
-        </w:rPr>
-      </w:pPr>
-      <w:r>
-        <w:rPr>
-          <w:b/>
-          <w:bCs/>
-          <w:sz w:val="28"/>
-          <w:szCs w:val="28"/>
-          <w:lang w:val="en-US"/>
+      <w:r>
+        <w:rPr>
+          <w:b/>
+          <w:bCs/>
+          <w:sz w:val="28"/>
+          <w:szCs w:val="28"/>
         </w:rPr>
         <w:t>***</w:t>
       </w:r>
@@ -498,19 +690,91 @@
           <w:bCs/>
           <w:sz w:val="28"/>
           <w:szCs w:val="28"/>
-          <w:lang w:val="en-US"/>
-        </w:rPr>
-        <w:t>We use daily scrum m</w:t>
-      </w:r>
-      <w:r>
-        <w:rPr>
-          <w:b/>
-          <w:bCs/>
-          <w:sz w:val="28"/>
-          <w:szCs w:val="28"/>
-          <w:lang w:val="en-US"/>
-        </w:rPr>
-        <w:t>eetings to recap what we have done and what is to come. 15 mins. At the beginning of each day.</w:t>
+        </w:rPr>
+        <w:t xml:space="preserve">Vi har valgt at holde et </w:t>
+      </w:r>
+      <w:r>
+        <w:rPr>
+          <w:b/>
+          <w:bCs/>
+          <w:sz w:val="28"/>
+          <w:szCs w:val="28"/>
+        </w:rPr>
+        <w:t>15</w:t>
+      </w:r>
+      <w:r>
+        <w:rPr>
+          <w:b/>
+          <w:bCs/>
+          <w:sz w:val="28"/>
+          <w:szCs w:val="28"/>
+        </w:rPr>
+        <w:t>-30</w:t>
+      </w:r>
+      <w:r>
+        <w:rPr>
+          <w:b/>
+          <w:bCs/>
+          <w:sz w:val="28"/>
+          <w:szCs w:val="28"/>
+        </w:rPr>
+        <w:t xml:space="preserve"> minutters </w:t>
+      </w:r>
+      <w:r>
+        <w:rPr>
+          <w:b/>
+          <w:bCs/>
+          <w:sz w:val="28"/>
+          <w:szCs w:val="28"/>
+        </w:rPr>
+        <w:t xml:space="preserve">dagligt </w:t>
+      </w:r>
+      <w:proofErr w:type="spellStart"/>
+      <w:r>
+        <w:rPr>
+          <w:b/>
+          <w:bCs/>
+          <w:sz w:val="28"/>
+          <w:szCs w:val="28"/>
+        </w:rPr>
+        <w:t>scrum</w:t>
+      </w:r>
+      <w:proofErr w:type="spellEnd"/>
+      <w:r>
+        <w:rPr>
+          <w:b/>
+          <w:bCs/>
+          <w:sz w:val="28"/>
+          <w:szCs w:val="28"/>
+        </w:rPr>
+        <w:t xml:space="preserve"> møde h</w:t>
+      </w:r>
+      <w:r>
+        <w:rPr>
+          <w:b/>
+          <w:bCs/>
+          <w:sz w:val="28"/>
+          <w:szCs w:val="28"/>
+        </w:rPr>
+        <w:t>vor vi</w:t>
+      </w:r>
+      <w:r>
+        <w:rPr>
+          <w:b/>
+          <w:bCs/>
+          <w:sz w:val="28"/>
+          <w:szCs w:val="28"/>
+        </w:rPr>
+        <w:t xml:space="preserve"> gennemgår hvad vi hver især har nået i løbet af gårsdagen. Ligeledes gennemgår vi hvad der skal </w:t>
+      </w:r>
+      <w:r>
+        <w:rPr>
+          <w:b/>
+          <w:bCs/>
+          <w:sz w:val="28"/>
+          <w:szCs w:val="28"/>
+        </w:rPr>
+        <w:t>justeres i den fremtidige plan.</w:t>
       </w:r>
     </w:p>
     <w:p/>
@@ -564,6 +828,9 @@
         <w:br/>
       </w:r>
       <w:r>
+        <w:rPr>
+          <w:lang w:val="en-US"/>
+        </w:rPr>
         <w:t>XP Disciplines</w:t>
       </w:r>
       <w:r>
@@ -580,8 +847,14 @@
           <w:ilvl w:val="0"/>
           <w:numId w:val="1"/>
         </w:numPr>
-      </w:pPr>
-      <w:r>
+        <w:rPr>
+          <w:lang w:val="en-US"/>
+        </w:rPr>
+      </w:pPr>
+      <w:r>
+        <w:rPr>
+          <w:lang w:val="en-US"/>
+        </w:rPr>
         <w:t>What</w:t>
       </w:r>
       <w:r>
@@ -591,6 +864,9 @@
         <w:t xml:space="preserve"> disciplines did we choose to use in our project and w</w:t>
       </w:r>
       <w:r>
+        <w:rPr>
+          <w:lang w:val="en-US"/>
+        </w:rPr>
         <w:t xml:space="preserve">hy </w:t>
       </w:r>
       <w:r>
@@ -609,8 +885,16 @@
         <w:rPr>
           <w:lang w:val="en-US"/>
         </w:rPr>
-        <w:t xml:space="preserve"> list of the disciplines chosen, and a short explanation on what value it gave us</w:t>
-      </w:r>
+        <w:t xml:space="preserve"> list of the disciplines chosen, and a short explanation on what value it gave </w:t>
+      </w:r>
+      <w:proofErr w:type="gramStart"/>
+      <w:r>
+        <w:rPr>
+          <w:lang w:val="en-US"/>
+        </w:rPr>
+        <w:t>us</w:t>
+      </w:r>
+      <w:proofErr w:type="gramEnd"/>
     </w:p>
     <w:p>
       <w:pPr>
@@ -619,8 +903,14 @@
           <w:ilvl w:val="0"/>
           <w:numId w:val="1"/>
         </w:numPr>
-      </w:pPr>
-      <w:r>
+        <w:rPr>
+          <w:lang w:val="en-US"/>
+        </w:rPr>
+      </w:pPr>
+      <w:r>
+        <w:rPr>
+          <w:lang w:val="en-US"/>
+        </w:rPr>
         <w:t>What</w:t>
       </w:r>
       <w:r>
@@ -630,6 +920,9 @@
         <w:t xml:space="preserve"> disciplines did we choose</w:t>
       </w:r>
       <w:r>
+        <w:rPr>
+          <w:lang w:val="en-US"/>
+        </w:rPr>
         <w:t xml:space="preserve"> </w:t>
       </w:r>
       <w:r>
@@ -639,6 +932,9 @@
         <w:t>not to use and w</w:t>
       </w:r>
       <w:r>
+        <w:rPr>
+          <w:lang w:val="en-US"/>
+        </w:rPr>
         <w:t xml:space="preserve">hy </w:t>
       </w:r>
       <w:r>
@@ -648,44 +944,72 @@
         <w:t>n</w:t>
       </w:r>
       <w:r>
+        <w:rPr>
+          <w:lang w:val="en-US"/>
+        </w:rPr>
         <w:t>ot</w:t>
       </w:r>
       <w:r>
         <w:rPr>
           <w:lang w:val="en-US"/>
         </w:rPr>
-        <w:t xml:space="preserve"> -&gt; Eg. </w:t>
-      </w:r>
-      <w:r>
-        <w:rPr>
-          <w:lang w:val="en-US"/>
-        </w:rPr>
-        <w:t>If each of you are working from home, it will be difficult to do pairprogramming</w:t>
-      </w:r>
-    </w:p>
-    <w:p>
-      <w:r>
-        <w:rPr>
-          <w:b/>
-          <w:bCs/>
-          <w:sz w:val="28"/>
-          <w:szCs w:val="28"/>
-          <w:lang w:val="da-DK"/>
-        </w:rPr>
-        <w:t>***</w:t>
-      </w:r>
-      <w:r>
-        <w:rPr>
-          <w:b/>
-          <w:bCs/>
-          <w:sz w:val="28"/>
-          <w:szCs w:val="28"/>
-          <w:lang w:val="da-DK"/>
-        </w:rPr>
-        <w:t>…</w:t>
-      </w:r>
-    </w:p>
-    <w:p/>
+        <w:t xml:space="preserve"> -&gt; </w:t>
+      </w:r>
+      <w:proofErr w:type="spellStart"/>
+      <w:r>
+        <w:rPr>
+          <w:lang w:val="en-US"/>
+        </w:rPr>
+        <w:t>Eg.</w:t>
+      </w:r>
+      <w:proofErr w:type="spellEnd"/>
+      <w:r>
+        <w:rPr>
+          <w:lang w:val="en-US"/>
+        </w:rPr>
+        <w:t xml:space="preserve"> </w:t>
+      </w:r>
+      <w:r>
+        <w:rPr>
+          <w:lang w:val="en-US"/>
+        </w:rPr>
+        <w:t xml:space="preserve">If each of you are working from home, it will be difficult to do </w:t>
+      </w:r>
+      <w:proofErr w:type="spellStart"/>
+      <w:proofErr w:type="gramStart"/>
+      <w:r>
+        <w:rPr>
+          <w:lang w:val="en-US"/>
+        </w:rPr>
+        <w:t>pairprogramming</w:t>
+      </w:r>
+      <w:proofErr w:type="spellEnd"/>
+      <w:proofErr w:type="gramEnd"/>
+    </w:p>
+    <w:p>
+      <w:pPr>
+        <w:rPr>
+          <w:lang w:val="en-US"/>
+        </w:rPr>
+      </w:pPr>
+      <w:r>
+        <w:rPr>
+          <w:b/>
+          <w:bCs/>
+          <w:sz w:val="28"/>
+          <w:szCs w:val="28"/>
+          <w:lang w:val="en-US"/>
+        </w:rPr>
+        <w:t>***…</w:t>
+      </w:r>
+    </w:p>
+    <w:p>
+      <w:pPr>
+        <w:rPr>
+          <w:lang w:val="en-US"/>
+        </w:rPr>
+      </w:pPr>
+    </w:p>
     <w:p>
       <w:pPr>
         <w:rPr>
@@ -699,6 +1023,7 @@
           <w:color w:val="7030A0"/>
           <w:sz w:val="28"/>
           <w:szCs w:val="28"/>
+          <w:lang w:val="en-US"/>
         </w:rPr>
         <w:t>Prod Backlog</w:t>
       </w:r>
@@ -756,13 +1081,33 @@
         <w:rPr>
           <w:lang w:val="en-US"/>
         </w:rPr>
-        <w:t>the requirements. This could be as simple as list the UserStories.</w:t>
+        <w:t xml:space="preserve">the requirements. This could be as simple as list the </w:t>
+      </w:r>
+      <w:proofErr w:type="spellStart"/>
+      <w:r>
+        <w:rPr>
+          <w:lang w:val="en-US"/>
+        </w:rPr>
+        <w:t>UserStories</w:t>
+      </w:r>
+      <w:proofErr w:type="spellEnd"/>
+      <w:r>
+        <w:rPr>
+          <w:lang w:val="en-US"/>
+        </w:rPr>
+        <w:t>.</w:t>
       </w:r>
       <w:r>
         <w:rPr>
           <w:lang w:val="en-US"/>
         </w:rPr>
         <w:br/>
+      </w:r>
+      <w:r>
+        <w:rPr>
+          <w:lang w:val="en-US"/>
+        </w:rPr>
+        <w:lastRenderedPageBreak/>
         <w:t xml:space="preserve">This should be the </w:t>
       </w:r>
       <w:r>
@@ -801,14 +1146,7 @@
         <w:rPr>
           <w:lang w:val="en-US"/>
         </w:rPr>
-        <w:t xml:space="preserve">is dynamic and can potentially change </w:t>
-      </w:r>
-      <w:r>
-        <w:rPr>
-          <w:lang w:val="en-US"/>
-        </w:rPr>
-        <w:lastRenderedPageBreak/>
-        <w:t xml:space="preserve">all the time, so it will only be a representation of the </w:t>
+        <w:t xml:space="preserve">is dynamic and can potentially change all the time, so it will only be a representation of the </w:t>
       </w:r>
       <w:r>
         <w:rPr>
@@ -887,19 +1225,9 @@
           <w:bCs/>
           <w:sz w:val="28"/>
           <w:szCs w:val="28"/>
-          <w:lang w:val="da-DK"/>
-        </w:rPr>
-        <w:t>***</w:t>
-      </w:r>
-      <w:r>
-        <w:rPr>
-          <w:b/>
-          <w:bCs/>
-          <w:sz w:val="28"/>
-          <w:szCs w:val="28"/>
-          <w:lang w:val="da-DK"/>
-        </w:rPr>
-        <w:t>…</w:t>
+          <w:lang w:val="en-US"/>
+        </w:rPr>
+        <w:t>***…</w:t>
       </w:r>
     </w:p>
     <w:p>
@@ -915,6 +1243,7 @@
           <w:color w:val="7030A0"/>
           <w:sz w:val="28"/>
           <w:szCs w:val="28"/>
+          <w:lang w:val="en-US"/>
         </w:rPr>
         <w:t>Number of sprints</w:t>
       </w:r>
@@ -971,8 +1300,16 @@
         <w:rPr>
           <w:lang w:val="en-US"/>
         </w:rPr>
-        <w:t>The length of the sprints, and why the Team decided on this length</w:t>
-      </w:r>
+        <w:t xml:space="preserve">The length of the sprints, and why the Team decided on this </w:t>
+      </w:r>
+      <w:proofErr w:type="gramStart"/>
+      <w:r>
+        <w:rPr>
+          <w:lang w:val="en-US"/>
+        </w:rPr>
+        <w:t>length</w:t>
+      </w:r>
+      <w:proofErr w:type="gramEnd"/>
     </w:p>
     <w:p>
       <w:pPr>
@@ -1000,7 +1337,6 @@
           <w:bCs/>
           <w:sz w:val="28"/>
           <w:szCs w:val="28"/>
-          <w:lang w:val="da-DK"/>
         </w:rPr>
         <w:t>***</w:t>
       </w:r>
@@ -1010,7 +1346,6 @@
           <w:bCs/>
           <w:sz w:val="28"/>
           <w:szCs w:val="28"/>
-          <w:lang w:val="da-DK"/>
         </w:rPr>
         <w:t>…</w:t>
       </w:r>
@@ -1021,6 +1356,7 @@
           <w:lang w:val="en-US"/>
         </w:rPr>
       </w:pPr>
+      <w:proofErr w:type="spellStart"/>
       <w:r>
         <w:rPr>
           <w:b/>
@@ -1028,9 +1364,11 @@
           <w:color w:val="7030A0"/>
           <w:sz w:val="28"/>
           <w:szCs w:val="28"/>
+          <w:lang w:val="en-US"/>
         </w:rPr>
         <w:t>ScrumBoard</w:t>
       </w:r>
+      <w:proofErr w:type="spellEnd"/>
       <w:r>
         <w:rPr>
           <w:b/>
@@ -1049,13 +1387,30 @@
         <w:br/>
       </w:r>
       <w:r>
+        <w:rPr>
+          <w:lang w:val="en-US"/>
+        </w:rPr>
         <w:t xml:space="preserve"> </w:t>
       </w:r>
       <w:r>
         <w:rPr>
           <w:lang w:val="en-US"/>
         </w:rPr>
-        <w:t>Show your Scrumboard and</w:t>
+        <w:t xml:space="preserve">Show your </w:t>
+      </w:r>
+      <w:proofErr w:type="spellStart"/>
+      <w:r>
+        <w:rPr>
+          <w:lang w:val="en-US"/>
+        </w:rPr>
+        <w:t>Scrumboard</w:t>
+      </w:r>
+      <w:proofErr w:type="spellEnd"/>
+      <w:r>
+        <w:rPr>
+          <w:lang w:val="en-US"/>
+        </w:rPr>
+        <w:t xml:space="preserve"> and</w:t>
       </w:r>
       <w:r>
         <w:rPr>
@@ -1087,11 +1442,19 @@
         </w:rPr>
         <w:t>(</w:t>
       </w:r>
-      <w:r>
-        <w:rPr>
-          <w:lang w:val="en-US"/>
-        </w:rPr>
-        <w:t>Eg. We had a column called “Peer</w:t>
+      <w:proofErr w:type="spellStart"/>
+      <w:r>
+        <w:rPr>
+          <w:lang w:val="en-US"/>
+        </w:rPr>
+        <w:t>Eg.</w:t>
+      </w:r>
+      <w:proofErr w:type="spellEnd"/>
+      <w:r>
+        <w:rPr>
+          <w:lang w:val="en-US"/>
+        </w:rPr>
+        <w:t xml:space="preserve"> We had a column called “Peer</w:t>
       </w:r>
       <w:r>
         <w:rPr>
@@ -1115,30 +1478,45 @@
         <w:rPr>
           <w:lang w:val="en-US"/>
         </w:rPr>
-        <w:t>Review in order to ensure the quality of the code)</w:t>
-      </w:r>
-    </w:p>
-    <w:p/>
-    <w:p>
-      <w:r>
-        <w:rPr>
-          <w:b/>
-          <w:bCs/>
-          <w:sz w:val="28"/>
-          <w:szCs w:val="28"/>
-          <w:lang w:val="da-DK"/>
-        </w:rPr>
-        <w:t>***</w:t>
-      </w:r>
-      <w:r>
-        <w:rPr>
-          <w:b/>
-          <w:bCs/>
-          <w:sz w:val="28"/>
-          <w:szCs w:val="28"/>
-          <w:lang w:val="da-DK"/>
-        </w:rPr>
-        <w:t>…</w:t>
+        <w:t xml:space="preserve">Review </w:t>
+      </w:r>
+      <w:proofErr w:type="gramStart"/>
+      <w:r>
+        <w:rPr>
+          <w:lang w:val="en-US"/>
+        </w:rPr>
+        <w:t>in order to</w:t>
+      </w:r>
+      <w:proofErr w:type="gramEnd"/>
+      <w:r>
+        <w:rPr>
+          <w:lang w:val="en-US"/>
+        </w:rPr>
+        <w:t xml:space="preserve"> ensure the quality of the code)</w:t>
+      </w:r>
+    </w:p>
+    <w:p>
+      <w:pPr>
+        <w:rPr>
+          <w:lang w:val="en-US"/>
+        </w:rPr>
+      </w:pPr>
+    </w:p>
+    <w:p>
+      <w:pPr>
+        <w:rPr>
+          <w:lang w:val="en-US"/>
+        </w:rPr>
+      </w:pPr>
+      <w:r>
+        <w:rPr>
+          <w:b/>
+          <w:bCs/>
+          <w:sz w:val="28"/>
+          <w:szCs w:val="28"/>
+          <w:lang w:val="en-US"/>
+        </w:rPr>
+        <w:t>***…</w:t>
       </w:r>
     </w:p>
     <w:p>
@@ -1154,6 +1532,7 @@
           <w:color w:val="7030A0"/>
           <w:sz w:val="28"/>
           <w:szCs w:val="28"/>
+          <w:lang w:val="en-US"/>
         </w:rPr>
         <w:t>Definition of done</w:t>
       </w:r>
@@ -1207,18 +1586,69 @@
         <w:rPr>
           <w:lang w:val="en-US"/>
         </w:rPr>
-        <w:t xml:space="preserve"> Done, and maybe explain why you chose these specific conditions/paragrafhs</w:t>
-      </w:r>
+        <w:t xml:space="preserve"> Done, and maybe explain why you chose these specific conditions/</w:t>
+      </w:r>
+      <w:proofErr w:type="spellStart"/>
+      <w:r>
+        <w:rPr>
+          <w:lang w:val="en-US"/>
+        </w:rPr>
+        <w:t>paragrafhs</w:t>
+      </w:r>
+      <w:proofErr w:type="spellEnd"/>
       <w:r>
         <w:rPr>
           <w:lang w:val="en-US"/>
         </w:rPr>
         <w:br/>
-        <w:t>Eg. condition/paragrafh -&gt; “Must be Documented” in order to ensure that all code has been documented</w:t>
-      </w:r>
-    </w:p>
-    <w:p>
-      <w:r>
+      </w:r>
+      <w:proofErr w:type="spellStart"/>
+      <w:r>
+        <w:rPr>
+          <w:lang w:val="en-US"/>
+        </w:rPr>
+        <w:t>Eg.</w:t>
+      </w:r>
+      <w:proofErr w:type="spellEnd"/>
+      <w:r>
+        <w:rPr>
+          <w:lang w:val="en-US"/>
+        </w:rPr>
+        <w:t xml:space="preserve"> condition/</w:t>
+      </w:r>
+      <w:proofErr w:type="spellStart"/>
+      <w:r>
+        <w:rPr>
+          <w:lang w:val="en-US"/>
+        </w:rPr>
+        <w:t>paragrafh</w:t>
+      </w:r>
+      <w:proofErr w:type="spellEnd"/>
+      <w:r>
+        <w:rPr>
+          <w:lang w:val="en-US"/>
+        </w:rPr>
+        <w:t xml:space="preserve"> -&gt; “Must be Documented” in order to ensure that all code has been </w:t>
+      </w:r>
+      <w:proofErr w:type="gramStart"/>
+      <w:r>
+        <w:rPr>
+          <w:lang w:val="en-US"/>
+        </w:rPr>
+        <w:t>documented</w:t>
+      </w:r>
+      <w:proofErr w:type="gramEnd"/>
+    </w:p>
+    <w:p>
+      <w:pPr>
+        <w:rPr>
+          <w:lang w:val="en-US"/>
+        </w:rPr>
+      </w:pPr>
+      <w:r>
+        <w:rPr>
+          <w:lang w:val="en-US"/>
+        </w:rPr>
         <w:t xml:space="preserve"> </w:t>
       </w:r>
       <w:r>
@@ -1227,19 +1657,9 @@
           <w:bCs/>
           <w:sz w:val="28"/>
           <w:szCs w:val="28"/>
-          <w:lang w:val="da-DK"/>
-        </w:rPr>
-        <w:t>***</w:t>
-      </w:r>
-      <w:r>
-        <w:rPr>
-          <w:b/>
-          <w:bCs/>
-          <w:sz w:val="28"/>
-          <w:szCs w:val="28"/>
-          <w:lang w:val="da-DK"/>
-        </w:rPr>
-        <w:t>…</w:t>
+          <w:lang w:val="en-US"/>
+        </w:rPr>
+        <w:t>***…</w:t>
       </w:r>
     </w:p>
     <w:p>
@@ -1255,6 +1675,7 @@
           <w:color w:val="7030A0"/>
           <w:sz w:val="28"/>
           <w:szCs w:val="28"/>
+          <w:lang w:val="en-US"/>
         </w:rPr>
         <w:t>Sprints:</w:t>
       </w:r>
@@ -1265,6 +1686,7 @@
           <w:color w:val="7030A0"/>
           <w:sz w:val="28"/>
           <w:szCs w:val="28"/>
+          <w:lang w:val="en-US"/>
         </w:rPr>
         <w:br/>
       </w:r>
@@ -1284,7 +1706,21 @@
         <w:rPr>
           <w:lang w:val="en-US"/>
         </w:rPr>
-        <w:t>. List it info Sprint by sprint, in the following format:</w:t>
+        <w:t xml:space="preserve">. List </w:t>
+      </w:r>
+      <w:proofErr w:type="gramStart"/>
+      <w:r>
+        <w:rPr>
+          <w:lang w:val="en-US"/>
+        </w:rPr>
+        <w:t>it</w:t>
+      </w:r>
+      <w:proofErr w:type="gramEnd"/>
+      <w:r>
+        <w:rPr>
+          <w:lang w:val="en-US"/>
+        </w:rPr>
+        <w:t xml:space="preserve"> info Sprint by sprint, in the following format:</w:t>
       </w:r>
     </w:p>
     <w:p>
@@ -1349,11 +1785,15 @@
           <w:ilvl w:val="0"/>
           <w:numId w:val="1"/>
         </w:numPr>
-      </w:pPr>
-      <w:r>
-        <w:rPr>
-          <w:b/>
-          <w:bCs/>
+        <w:rPr>
+          <w:lang w:val="en-US"/>
+        </w:rPr>
+      </w:pPr>
+      <w:r>
+        <w:rPr>
+          <w:b/>
+          <w:bCs/>
+          <w:lang w:val="en-US"/>
         </w:rPr>
         <w:t xml:space="preserve">Lessons </w:t>
       </w:r>
@@ -1369,6 +1809,7 @@
         <w:rPr>
           <w:b/>
           <w:bCs/>
+          <w:lang w:val="en-US"/>
         </w:rPr>
         <w:t>from last Retro</w:t>
       </w:r>
@@ -1382,8 +1823,16 @@
         <w:rPr>
           <w:lang w:val="en-US"/>
         </w:rPr>
-        <w:t>Did anything come up, that we should do differently, in order to be more effective</w:t>
-      </w:r>
+        <w:t xml:space="preserve">Did anything come up, that we should do differently, in order to be more </w:t>
+      </w:r>
+      <w:proofErr w:type="gramStart"/>
+      <w:r>
+        <w:rPr>
+          <w:lang w:val="en-US"/>
+        </w:rPr>
+        <w:t>effective</w:t>
+      </w:r>
+      <w:proofErr w:type="gramEnd"/>
     </w:p>
     <w:p>
       <w:pPr>
@@ -1392,11 +1841,15 @@
           <w:ilvl w:val="0"/>
           <w:numId w:val="1"/>
         </w:numPr>
-      </w:pPr>
-      <w:r>
-        <w:rPr>
-          <w:b/>
-          <w:bCs/>
+        <w:rPr>
+          <w:lang w:val="en-US"/>
+        </w:rPr>
+      </w:pPr>
+      <w:r>
+        <w:rPr>
+          <w:b/>
+          <w:bCs/>
+          <w:lang w:val="en-US"/>
         </w:rPr>
         <w:t>Sprint Goal</w:t>
       </w:r>
@@ -1416,8 +1869,30 @@
         <w:rPr>
           <w:lang w:val="en-US"/>
         </w:rPr>
-        <w:t>In order to select UserStories/requirements that are somewhat coherent</w:t>
-      </w:r>
+        <w:t xml:space="preserve">In order to select </w:t>
+      </w:r>
+      <w:proofErr w:type="spellStart"/>
+      <w:r>
+        <w:rPr>
+          <w:lang w:val="en-US"/>
+        </w:rPr>
+        <w:t>UserStories</w:t>
+      </w:r>
+      <w:proofErr w:type="spellEnd"/>
+      <w:r>
+        <w:rPr>
+          <w:lang w:val="en-US"/>
+        </w:rPr>
+        <w:t xml:space="preserve">/requirements that are somewhat </w:t>
+      </w:r>
+      <w:proofErr w:type="gramStart"/>
+      <w:r>
+        <w:rPr>
+          <w:lang w:val="en-US"/>
+        </w:rPr>
+        <w:t>coherent</w:t>
+      </w:r>
+      <w:proofErr w:type="gramEnd"/>
     </w:p>
     <w:p>
       <w:pPr>
@@ -1426,11 +1901,15 @@
           <w:ilvl w:val="0"/>
           <w:numId w:val="1"/>
         </w:numPr>
-      </w:pPr>
-      <w:r>
-        <w:rPr>
-          <w:b/>
-          <w:bCs/>
+        <w:rPr>
+          <w:lang w:val="en-US"/>
+        </w:rPr>
+      </w:pPr>
+      <w:r>
+        <w:rPr>
+          <w:b/>
+          <w:bCs/>
+          <w:lang w:val="en-US"/>
         </w:rPr>
         <w:t>Capacity and Velocity</w:t>
       </w:r>
@@ -1444,7 +1923,21 @@
         <w:rPr>
           <w:lang w:val="en-US"/>
         </w:rPr>
-        <w:t>uch work did we expect to do in the sprint, and what did we actually finish in the sprint</w:t>
+        <w:t xml:space="preserve">uch work did we expect to do in the sprint, and what did we </w:t>
+      </w:r>
+      <w:proofErr w:type="gramStart"/>
+      <w:r>
+        <w:rPr>
+          <w:lang w:val="en-US"/>
+        </w:rPr>
+        <w:t>actually finish</w:t>
+      </w:r>
+      <w:proofErr w:type="gramEnd"/>
+      <w:r>
+        <w:rPr>
+          <w:lang w:val="en-US"/>
+        </w:rPr>
+        <w:t xml:space="preserve"> in the sprint</w:t>
       </w:r>
       <w:r>
         <w:rPr>
@@ -1452,6 +1945,7 @@
         </w:rPr>
         <w:t xml:space="preserve"> (</w:t>
       </w:r>
+      <w:proofErr w:type="spellStart"/>
       <w:r>
         <w:rPr>
           <w:color w:val="ED7D31" w:themeColor="accent2"/>
@@ -1459,13 +1953,23 @@
         </w:rPr>
         <w:t>Burndownchart</w:t>
       </w:r>
+      <w:proofErr w:type="spellEnd"/>
       <w:r>
         <w:rPr>
           <w:color w:val="ED7D31" w:themeColor="accent2"/>
           <w:lang w:val="en-US"/>
         </w:rPr>
-        <w:t>/PlanningPoker</w:t>
-      </w:r>
+        <w:t>/</w:t>
+      </w:r>
+      <w:proofErr w:type="spellStart"/>
+      <w:r>
+        <w:rPr>
+          <w:color w:val="ED7D31" w:themeColor="accent2"/>
+          <w:lang w:val="en-US"/>
+        </w:rPr>
+        <w:t>PlanningPoker</w:t>
+      </w:r>
+      <w:proofErr w:type="spellEnd"/>
       <w:r>
         <w:rPr>
           <w:lang w:val="en-US"/>
@@ -1480,28 +1984,56 @@
           <w:ilvl w:val="0"/>
           <w:numId w:val="1"/>
         </w:numPr>
-      </w:pPr>
-      <w:r>
-        <w:rPr>
-          <w:b/>
-          <w:bCs/>
+        <w:rPr>
+          <w:lang w:val="en-US"/>
+        </w:rPr>
+      </w:pPr>
+      <w:proofErr w:type="spellStart"/>
+      <w:r>
+        <w:rPr>
+          <w:b/>
+          <w:bCs/>
+          <w:lang w:val="en-US"/>
         </w:rPr>
         <w:t>Userstories</w:t>
       </w:r>
+      <w:proofErr w:type="spellEnd"/>
       <w:r>
         <w:rPr>
           <w:lang w:val="en-US"/>
         </w:rPr>
         <w:t xml:space="preserve"> -&gt; What </w:t>
       </w:r>
-      <w:r>
-        <w:rPr>
-          <w:lang w:val="en-US"/>
-        </w:rPr>
-        <w:t>UserStories/requirements did we select for this specific sprint</w:t>
-      </w:r>
-    </w:p>
-    <w:p/>
+      <w:proofErr w:type="spellStart"/>
+      <w:r>
+        <w:rPr>
+          <w:lang w:val="en-US"/>
+        </w:rPr>
+        <w:t>UserStories</w:t>
+      </w:r>
+      <w:proofErr w:type="spellEnd"/>
+      <w:r>
+        <w:rPr>
+          <w:lang w:val="en-US"/>
+        </w:rPr>
+        <w:t xml:space="preserve">/requirements did we select for this specific </w:t>
+      </w:r>
+      <w:proofErr w:type="gramStart"/>
+      <w:r>
+        <w:rPr>
+          <w:lang w:val="en-US"/>
+        </w:rPr>
+        <w:t>sprint</w:t>
+      </w:r>
+      <w:proofErr w:type="gramEnd"/>
+    </w:p>
+    <w:p>
+      <w:pPr>
+        <w:rPr>
+          <w:lang w:val="en-US"/>
+        </w:rPr>
+      </w:pPr>
+    </w:p>
     <w:p>
       <w:pPr>
         <w:rPr>
@@ -1511,14 +2043,18 @@
           <w:lang w:val="en-US"/>
         </w:rPr>
       </w:pPr>
+      <w:proofErr w:type="spellStart"/>
       <w:r>
         <w:rPr>
           <w:b/>
           <w:bCs/>
           <w:color w:val="0070C0"/>
-        </w:rPr>
+          <w:lang w:val="en-US"/>
+        </w:rPr>
+        <w:lastRenderedPageBreak/>
         <w:t>Userstories</w:t>
       </w:r>
+      <w:proofErr w:type="spellEnd"/>
       <w:r>
         <w:rPr>
           <w:b/>
@@ -1539,16 +2075,46 @@
         <w:rPr>
           <w:lang w:val="en-US"/>
         </w:rPr>
-        <w:lastRenderedPageBreak/>
         <w:t>Sh</w:t>
       </w:r>
       <w:r>
         <w:rPr>
           <w:lang w:val="en-US"/>
         </w:rPr>
-        <w:t xml:space="preserve">ow, UserStory by UserStory, how you did </w:t>
-      </w:r>
-      <w:r>
+        <w:t xml:space="preserve">ow, </w:t>
+      </w:r>
+      <w:proofErr w:type="spellStart"/>
+      <w:r>
+        <w:rPr>
+          <w:lang w:val="en-US"/>
+        </w:rPr>
+        <w:t>UserStory</w:t>
+      </w:r>
+      <w:proofErr w:type="spellEnd"/>
+      <w:r>
+        <w:rPr>
+          <w:lang w:val="en-US"/>
+        </w:rPr>
+        <w:t xml:space="preserve"> by </w:t>
+      </w:r>
+      <w:proofErr w:type="spellStart"/>
+      <w:r>
+        <w:rPr>
+          <w:lang w:val="en-US"/>
+        </w:rPr>
+        <w:t>UserStory</w:t>
+      </w:r>
+      <w:proofErr w:type="spellEnd"/>
+      <w:r>
+        <w:rPr>
+          <w:lang w:val="en-US"/>
+        </w:rPr>
+        <w:t xml:space="preserve">, how you did </w:t>
+      </w:r>
+      <w:r>
+        <w:rPr>
+          <w:lang w:val="en-US"/>
+        </w:rPr>
         <w:t>Breakdown to Task</w:t>
       </w:r>
       <w:r>
@@ -1570,9 +2136,15 @@
         <w:t>.</w:t>
       </w:r>
       <w:r>
+        <w:rPr>
+          <w:lang w:val="en-US"/>
+        </w:rPr>
         <w:t xml:space="preserve"> </w:t>
       </w:r>
       <w:r>
+        <w:rPr>
+          <w:lang w:val="en-US"/>
+        </w:rPr>
         <w:br/>
       </w:r>
       <w:r>
@@ -1582,17 +2154,22 @@
         <w:t>You could also show</w:t>
       </w:r>
       <w:r>
+        <w:rPr>
+          <w:lang w:val="en-US"/>
+        </w:rPr>
         <w:t xml:space="preserve"> </w:t>
       </w:r>
       <w:r>
         <w:rPr>
           <w:color w:val="ED7D31" w:themeColor="accent2"/>
+          <w:lang w:val="en-US"/>
         </w:rPr>
         <w:t>Task Network Diagrams</w:t>
       </w:r>
       <w:r>
         <w:rPr>
           <w:color w:val="00B050"/>
+          <w:lang w:val="en-US"/>
         </w:rPr>
         <w:t xml:space="preserve"> </w:t>
       </w:r>
@@ -1600,13 +2177,27 @@
         <w:rPr>
           <w:lang w:val="en-US"/>
         </w:rPr>
-        <w:t>if there w</w:t>
-      </w:r>
-      <w:r>
-        <w:rPr>
-          <w:lang w:val="en-US"/>
-        </w:rPr>
-        <w:t xml:space="preserve">as </w:t>
+        <w:t xml:space="preserve">if there </w:t>
+      </w:r>
+      <w:proofErr w:type="gramStart"/>
+      <w:r>
+        <w:rPr>
+          <w:lang w:val="en-US"/>
+        </w:rPr>
+        <w:t>w</w:t>
+      </w:r>
+      <w:r>
+        <w:rPr>
+          <w:lang w:val="en-US"/>
+        </w:rPr>
+        <w:t>as</w:t>
+      </w:r>
+      <w:proofErr w:type="gramEnd"/>
+      <w:r>
+        <w:rPr>
+          <w:lang w:val="en-US"/>
+        </w:rPr>
+        <w:t xml:space="preserve"> </w:t>
       </w:r>
       <w:r>
         <w:rPr>
@@ -1634,19 +2225,9 @@
           <w:bCs/>
           <w:sz w:val="28"/>
           <w:szCs w:val="28"/>
-          <w:lang w:val="da-DK"/>
-        </w:rPr>
-        <w:t>***</w:t>
-      </w:r>
-      <w:r>
-        <w:rPr>
-          <w:b/>
-          <w:bCs/>
-          <w:sz w:val="28"/>
-          <w:szCs w:val="28"/>
-          <w:lang w:val="da-DK"/>
-        </w:rPr>
-        <w:t>…</w:t>
+          <w:lang w:val="en-US"/>
+        </w:rPr>
+        <w:t>***…</w:t>
       </w:r>
     </w:p>
     <w:p>
@@ -1660,6 +2241,7 @@
           <w:b/>
           <w:bCs/>
           <w:color w:val="0070C0"/>
+          <w:lang w:val="en-US"/>
         </w:rPr>
         <w:t>Daily Scrum</w:t>
       </w:r>
@@ -1676,10 +2258,14 @@
         <w:rPr>
           <w:b/>
           <w:bCs/>
+          <w:lang w:val="en-US"/>
         </w:rPr>
         <w:t xml:space="preserve"> </w:t>
       </w:r>
       <w:r>
+        <w:rPr>
+          <w:lang w:val="en-US"/>
+        </w:rPr>
         <w:br/>
       </w:r>
       <w:r>
@@ -1704,25 +2290,20 @@
       </w:r>
     </w:p>
     <w:p>
-      <w:r>
-        <w:rPr>
-          <w:b/>
-          <w:bCs/>
-          <w:sz w:val="28"/>
-          <w:szCs w:val="28"/>
-          <w:lang w:val="da-DK"/>
-        </w:rPr>
-        <w:t>***</w:t>
-      </w:r>
-      <w:r>
-        <w:rPr>
-          <w:b/>
-          <w:bCs/>
-          <w:sz w:val="28"/>
-          <w:szCs w:val="28"/>
-          <w:lang w:val="da-DK"/>
-        </w:rPr>
-        <w:t>…</w:t>
+      <w:pPr>
+        <w:rPr>
+          <w:lang w:val="en-US"/>
+        </w:rPr>
+      </w:pPr>
+      <w:r>
+        <w:rPr>
+          <w:b/>
+          <w:bCs/>
+          <w:sz w:val="28"/>
+          <w:szCs w:val="28"/>
+          <w:lang w:val="en-US"/>
+        </w:rPr>
+        <w:t>***…</w:t>
       </w:r>
     </w:p>
     <w:p>
@@ -1736,6 +2317,7 @@
           <w:b/>
           <w:bCs/>
           <w:color w:val="0070C0"/>
+          <w:lang w:val="en-US"/>
         </w:rPr>
         <w:t xml:space="preserve">Review </w:t>
       </w:r>
@@ -1779,7 +2361,11 @@
         </w:rPr>
         <w:t xml:space="preserve">he </w:t>
       </w:r>
-      <w:r>
+      <w:proofErr w:type="gramStart"/>
+      <w:r>
+        <w:rPr>
+          <w:lang w:val="en-US"/>
+        </w:rPr>
         <w:t>Artifacts</w:t>
       </w:r>
       <w:r>
@@ -1788,11 +2374,20 @@
         </w:rPr>
         <w:t>(</w:t>
       </w:r>
-      <w:r>
-        <w:rPr>
-          <w:lang w:val="en-US"/>
-        </w:rPr>
-        <w:t>UserStories/Requirements</w:t>
+      <w:proofErr w:type="spellStart"/>
+      <w:proofErr w:type="gramEnd"/>
+      <w:r>
+        <w:rPr>
+          <w:lang w:val="en-US"/>
+        </w:rPr>
+        <w:t>UserStories</w:t>
+      </w:r>
+      <w:proofErr w:type="spellEnd"/>
+      <w:r>
+        <w:rPr>
+          <w:lang w:val="en-US"/>
+        </w:rPr>
+        <w:t>/Requirements</w:t>
       </w:r>
       <w:r>
         <w:rPr>
@@ -1801,6 +2396,9 @@
         <w:t>)</w:t>
       </w:r>
       <w:r>
+        <w:rPr>
+          <w:lang w:val="en-US"/>
+        </w:rPr>
         <w:t xml:space="preserve"> </w:t>
       </w:r>
       <w:r>
@@ -1810,6 +2408,9 @@
         <w:t>t</w:t>
       </w:r>
       <w:r>
+        <w:rPr>
+          <w:lang w:val="en-US"/>
+        </w:rPr>
         <w:t>hat we finish</w:t>
       </w:r>
       <w:r>
@@ -1825,6 +2426,9 @@
         <w:t>d in this sprint</w:t>
       </w:r>
       <w:r>
+        <w:rPr>
+          <w:lang w:val="en-US"/>
+        </w:rPr>
         <w:br/>
       </w:r>
       <w:r>
@@ -1852,6 +2456,9 @@
         <w:t xml:space="preserve">he </w:t>
       </w:r>
       <w:r>
+        <w:rPr>
+          <w:lang w:val="en-US"/>
+        </w:rPr>
         <w:t>Artifacts</w:t>
       </w:r>
       <w:r>
@@ -1860,11 +2467,19 @@
         </w:rPr>
         <w:t>(</w:t>
       </w:r>
-      <w:r>
-        <w:rPr>
-          <w:lang w:val="en-US"/>
-        </w:rPr>
-        <w:t>UserStories/Requirements</w:t>
+      <w:proofErr w:type="spellStart"/>
+      <w:r>
+        <w:rPr>
+          <w:lang w:val="en-US"/>
+        </w:rPr>
+        <w:t>UserStories</w:t>
+      </w:r>
+      <w:proofErr w:type="spellEnd"/>
+      <w:r>
+        <w:rPr>
+          <w:lang w:val="en-US"/>
+        </w:rPr>
+        <w:t>/Requirements</w:t>
       </w:r>
       <w:r>
         <w:rPr>
@@ -1873,6 +2488,9 @@
         <w:t>)</w:t>
       </w:r>
       <w:r>
+        <w:rPr>
+          <w:lang w:val="en-US"/>
+        </w:rPr>
         <w:t xml:space="preserve"> </w:t>
       </w:r>
       <w:r>
@@ -1888,6 +2506,9 @@
         <w:t>th</w:t>
       </w:r>
       <w:r>
+        <w:rPr>
+          <w:lang w:val="en-US"/>
+        </w:rPr>
         <w:t>at was delayed</w:t>
       </w:r>
       <w:r>
@@ -1903,9 +2524,15 @@
         <w:t xml:space="preserve">and a short explanation </w:t>
       </w:r>
       <w:r>
+        <w:rPr>
+          <w:lang w:val="en-US"/>
+        </w:rPr>
         <w:t>Why</w:t>
       </w:r>
       <w:r>
+        <w:rPr>
+          <w:lang w:val="en-US"/>
+        </w:rPr>
         <w:br/>
       </w:r>
       <w:r>
@@ -1933,19 +2560,9 @@
           <w:bCs/>
           <w:sz w:val="28"/>
           <w:szCs w:val="28"/>
-          <w:lang w:val="da-DK"/>
-        </w:rPr>
-        <w:t>***</w:t>
-      </w:r>
-      <w:r>
-        <w:rPr>
-          <w:b/>
-          <w:bCs/>
-          <w:sz w:val="28"/>
-          <w:szCs w:val="28"/>
-          <w:lang w:val="da-DK"/>
-        </w:rPr>
-        <w:t>…</w:t>
+          <w:lang w:val="en-US"/>
+        </w:rPr>
+        <w:t>***…</w:t>
       </w:r>
     </w:p>
     <w:p>
@@ -1959,6 +2576,7 @@
           <w:b/>
           <w:bCs/>
           <w:color w:val="0070C0"/>
+          <w:lang w:val="en-US"/>
         </w:rPr>
         <w:t>Retrospective</w:t>
       </w:r>
@@ -1997,14 +2615,42 @@
           <w:lang w:val="en-US"/>
         </w:rPr>
         <w:br/>
-        <w:t>- If there where any obstacles, what did you decide to do differently in the following sprints?</w:t>
+        <w:t xml:space="preserve">- If there </w:t>
+      </w:r>
+      <w:proofErr w:type="spellStart"/>
+      <w:r>
+        <w:rPr>
+          <w:lang w:val="en-US"/>
+        </w:rPr>
+        <w:t>where</w:t>
+      </w:r>
+      <w:proofErr w:type="spellEnd"/>
+      <w:r>
+        <w:rPr>
+          <w:lang w:val="en-US"/>
+        </w:rPr>
+        <w:t xml:space="preserve"> any obstacles, what did you decide to do differently in the following sprints?</w:t>
       </w:r>
       <w:r>
         <w:rPr>
           <w:lang w:val="en-US"/>
         </w:rPr>
         <w:br/>
-        <w:t xml:space="preserve">- Remember also to list, what we did really good in this sprint </w:t>
+        <w:t xml:space="preserve">- Remember also to list, what we did </w:t>
+      </w:r>
+      <w:proofErr w:type="gramStart"/>
+      <w:r>
+        <w:rPr>
+          <w:lang w:val="en-US"/>
+        </w:rPr>
+        <w:t>really good</w:t>
+      </w:r>
+      <w:proofErr w:type="gramEnd"/>
+      <w:r>
+        <w:rPr>
+          <w:lang w:val="en-US"/>
+        </w:rPr>
+        <w:t xml:space="preserve"> in this sprint </w:t>
       </w:r>
       <w:r>
         <w:rPr>
@@ -2033,7 +2679,6 @@
           <w:bCs/>
           <w:sz w:val="28"/>
           <w:szCs w:val="28"/>
-          <w:lang w:val="da-DK"/>
         </w:rPr>
         <w:t>***</w:t>
       </w:r>
@@ -2043,7 +2688,6 @@
           <w:bCs/>
           <w:sz w:val="28"/>
           <w:szCs w:val="28"/>
-          <w:lang w:val="da-DK"/>
         </w:rPr>
         <w:t>…</w:t>
       </w:r>
@@ -2059,6 +2703,7 @@
           <w:lang w:val="en-US"/>
         </w:rPr>
       </w:pPr>
+      <w:proofErr w:type="spellStart"/>
       <w:r>
         <w:rPr>
           <w:b/>
@@ -2069,6 +2714,7 @@
         </w:rPr>
         <w:t>Conslusion</w:t>
       </w:r>
+      <w:proofErr w:type="spellEnd"/>
       <w:r>
         <w:rPr>
           <w:b/>
@@ -2088,12 +2734,29 @@
           <w:ilvl w:val="0"/>
           <w:numId w:val="1"/>
         </w:numPr>
-      </w:pPr>
-      <w:r>
-        <w:rPr>
-          <w:lang w:val="en-US"/>
-        </w:rPr>
-        <w:t>The overal status -&gt; What did we finish / What was left?</w:t>
+        <w:rPr>
+          <w:lang w:val="en-US"/>
+        </w:rPr>
+      </w:pPr>
+      <w:r>
+        <w:rPr>
+          <w:lang w:val="en-US"/>
+        </w:rPr>
+        <w:t xml:space="preserve">The </w:t>
+      </w:r>
+      <w:proofErr w:type="spellStart"/>
+      <w:r>
+        <w:rPr>
+          <w:lang w:val="en-US"/>
+        </w:rPr>
+        <w:t>overal</w:t>
+      </w:r>
+      <w:proofErr w:type="spellEnd"/>
+      <w:r>
+        <w:rPr>
+          <w:lang w:val="en-US"/>
+        </w:rPr>
+        <w:t xml:space="preserve"> status -&gt; What did we finish / What was left?</w:t>
       </w:r>
     </w:p>
     <w:p>
@@ -2103,6 +2766,9 @@
           <w:ilvl w:val="0"/>
           <w:numId w:val="1"/>
         </w:numPr>
+        <w:rPr>
+          <w:lang w:val="en-US"/>
+        </w:rPr>
       </w:pPr>
       <w:r>
         <w:rPr>
@@ -2111,7 +2777,17 @@
         <w:t>Any major</w:t>
       </w:r>
       <w:r>
-        <w:t xml:space="preserve"> Obstacles -&gt; E</w:t>
+        <w:rPr>
+          <w:lang w:val="en-US"/>
+        </w:rPr>
+        <w:t xml:space="preserve"> Obstacles -&gt; </w:t>
+      </w:r>
+      <w:proofErr w:type="spellStart"/>
+      <w:r>
+        <w:rPr>
+          <w:lang w:val="en-US"/>
+        </w:rPr>
+        <w:t>E</w:t>
       </w:r>
       <w:r>
         <w:rPr>
@@ -2120,7 +2796,17 @@
         <w:t>g</w:t>
       </w:r>
       <w:r>
-        <w:t>. Estim</w:t>
+        <w:rPr>
+          <w:lang w:val="en-US"/>
+        </w:rPr>
+        <w:t>.</w:t>
+      </w:r>
+      <w:proofErr w:type="spellEnd"/>
+      <w:r>
+        <w:rPr>
+          <w:lang w:val="en-US"/>
+        </w:rPr>
+        <w:t xml:space="preserve"> Estim</w:t>
       </w:r>
       <w:r>
         <w:rPr>
@@ -2141,14 +2827,25 @@
         <w:t>s that went completely wrong or any</w:t>
       </w:r>
       <w:r>
+        <w:rPr>
+          <w:lang w:val="en-US"/>
+        </w:rPr>
         <w:t xml:space="preserve"> Dependencies</w:t>
       </w:r>
       <w:r>
         <w:rPr>
           <w:lang w:val="en-US"/>
         </w:rPr>
-        <w:t xml:space="preserve"> in tasks that slowed us down</w:t>
-      </w:r>
+        <w:t xml:space="preserve"> in tasks that slowed us </w:t>
+      </w:r>
+      <w:proofErr w:type="gramStart"/>
+      <w:r>
+        <w:rPr>
+          <w:lang w:val="en-US"/>
+        </w:rPr>
+        <w:t>down</w:t>
+      </w:r>
+      <w:proofErr w:type="gramEnd"/>
     </w:p>
     <w:p>
       <w:pPr>
@@ -2157,6 +2854,9 @@
           <w:ilvl w:val="0"/>
           <w:numId w:val="1"/>
         </w:numPr>
+        <w:rPr>
+          <w:lang w:val="en-US"/>
+        </w:rPr>
       </w:pPr>
       <w:r>
         <w:rPr>
@@ -2192,8 +2892,16 @@
         <w:rPr>
           <w:lang w:val="en-US"/>
         </w:rPr>
-        <w:t>ave done differently, now that we have become wiser</w:t>
-      </w:r>
+        <w:t xml:space="preserve">ave done differently, now that we have become </w:t>
+      </w:r>
+      <w:proofErr w:type="gramStart"/>
+      <w:r>
+        <w:rPr>
+          <w:lang w:val="en-US"/>
+        </w:rPr>
+        <w:t>wiser</w:t>
+      </w:r>
+      <w:proofErr w:type="gramEnd"/>
     </w:p>
     <w:p>
       <w:pPr>
@@ -2202,6 +2910,9 @@
           <w:ilvl w:val="0"/>
           <w:numId w:val="1"/>
         </w:numPr>
+        <w:rPr>
+          <w:lang w:val="en-US"/>
+        </w:rPr>
       </w:pPr>
       <w:r>
         <w:rPr>
@@ -2217,7 +2928,6 @@
           <w:bCs/>
           <w:sz w:val="28"/>
           <w:szCs w:val="28"/>
-          <w:lang w:val="da-DK"/>
         </w:rPr>
         <w:t>***</w:t>
       </w:r>
@@ -2227,7 +2937,6 @@
           <w:bCs/>
           <w:sz w:val="28"/>
           <w:szCs w:val="28"/>
-          <w:lang w:val="da-DK"/>
         </w:rPr>
         <w:t>…</w:t>
       </w:r>
@@ -2370,7 +3079,7 @@
         <w:rFonts w:asciiTheme="minorHAnsi" w:eastAsiaTheme="minorHAnsi" w:hAnsiTheme="minorHAnsi" w:cstheme="minorBidi"/>
         <w:sz w:val="22"/>
         <w:szCs w:val="22"/>
-        <w:lang w:eastAsia="en-US" w:bidi="ar-SA"/>
+        <w:lang w:val="da-DK" w:eastAsia="en-US" w:bidi="ar-SA"/>
       </w:rPr>
     </w:rPrDefault>
     <w:pPrDefault>

</xml_diff>